<commit_message>
aan het proberen logica uit te vogelen in java
geen idee of dit een slim idee is tbh, komen we morgen achter i guess hihihihihi
</commit_message>
<xml_diff>
--- a/Opdracht Functioneel Paradigma - Mike Doornenbal.docx
+++ b/Opdracht Functioneel Paradigma - Mike Doornenbal.docx
@@ -560,6 +560,7 @@
       </w:pPr>
       <w:bookmarkStart w:id="9" w:name="_Toc18073184"/>
       <w:commentRangeStart w:id="10"/>
+      <w:commentRangeStart w:id="11"/>
       <w:r>
         <w:lastRenderedPageBreak/>
         <w:t>O</w:t>
@@ -578,86 +579,7 @@
         </w:rPr>
         <w:commentReference w:id="10"/>
       </w:r>
-    </w:p>
-    <w:p>
-      <w:pPr>
-        <w:spacing w:after="76" w:line="259" w:lineRule="auto"/>
-        <w:ind w:left="11" w:hanging="11"/>
-      </w:pPr>
-    </w:p>
-    <w:p>
-      <w:pPr>
-        <w:spacing w:after="98" w:line="259" w:lineRule="auto"/>
-        <w:rPr>
-          <w:color w:val="auto"/>
-        </w:rPr>
-      </w:pPr>
-    </w:p>
-    <w:bookmarkStart w:id="11" w:name="_Toc18073185"/>
-    <w:p>
-      <w:pPr>
-        <w:pStyle w:val="Heading2"/>
-      </w:pPr>
-      <w:sdt>
-        <w:sdtPr>
-          <w:id w:val="-1867437649"/>
-          <w:placeholder>
-            <w:docPart w:val="93BEF86AB9DD40D5BDCF2D4AD9CD55A4"/>
-          </w:placeholder>
-          <w:temporary/>
-          <w:showingPlcHdr/>
-        </w:sdtPr>
-        <w:sdtContent>
-          <w:r>
-            <w:rPr>
-              <w:rStyle w:val="PlaceholderText"/>
-            </w:rPr>
-            <w:t>[Paragraaftitel]</w:t>
-          </w:r>
-        </w:sdtContent>
-      </w:sdt>
-      <w:bookmarkEnd w:id="11"/>
-    </w:p>
-    <w:p>
-      <w:sdt>
-        <w:sdtPr>
-          <w:id w:val="-1913077080"/>
-          <w:placeholder>
-            <w:docPart w:val="49AD912F06B34D36BCD3F2F78C167564"/>
-          </w:placeholder>
-          <w:temporary/>
-          <w:showingPlcHdr/>
-        </w:sdtPr>
-        <w:sdtContent>
-          <w:r>
-            <w:rPr>
-              <w:rStyle w:val="PlaceholderText"/>
-            </w:rPr>
-            <w:t>[Klik hier als je tekst wilt invoeren.]</w:t>
-          </w:r>
-        </w:sdtContent>
-      </w:sdt>
-    </w:p>
-    <w:p>
-      <w:pPr>
-        <w:rPr>
-          <w:color w:val="auto"/>
-        </w:rPr>
-      </w:pPr>
-    </w:p>
-    <w:p>
-      <w:pPr>
-        <w:pStyle w:val="Heading1"/>
-      </w:pPr>
-      <w:r>
-        <w:br w:type="page"/>
-      </w:r>
-      <w:commentRangeStart w:id="12"/>
-      <w:r>
-        <w:lastRenderedPageBreak/>
-        <w:t>Challenge</w:t>
-      </w:r>
-      <w:commentRangeEnd w:id="12"/>
+      <w:commentRangeEnd w:id="11"/>
       <w:r>
         <w:rPr>
           <w:rStyle w:val="CommentReference"/>
@@ -665,33 +587,108 @@
           <w:b w:val="0"/>
           <w:caps w:val="0"/>
         </w:rPr>
-        <w:commentReference w:id="12"/>
+        <w:commentReference w:id="11"/>
       </w:r>
     </w:p>
-    <w:p/>
     <w:p>
       <w:pPr>
         <w:spacing w:line="240" w:lineRule="auto"/>
       </w:pPr>
-      <w:r>
-        <w:t xml:space="preserve">Voor deze opdracht heb ik gekozen om RLE-compressie te implementeren. Van de vooraf gegeven opties, leken degene die met compressie te maken hebben de meest interessante. Uiteindelijk heb ik RLE-compressie gekozen over LZW-compressie, omdat ik (na het bestuderen van de Wikipedia-pagina’s voor beide compressie-algoritmen) bij RLE-compressie al snel een idee kreeg bij hoe het algoritme comprimeert. </w:t>
+    </w:p>
+    <w:p>
+      <w:pPr>
+        <w:spacing w:line="240" w:lineRule="auto"/>
+      </w:pPr>
+      <w:r>
+        <w:t xml:space="preserve">Voordat je goed kan werken met functionele programmeertalen, is het zaak om eerst een aantal kernconcepten te begrijpen. Zo is één belangrijk concept het idee dat een functionele programmeertaal zuiver is. Dit houdt in dat een functie die een bepaalde input krijgt altijd dezelfde output genereert. </w:t>
+      </w:r>
+    </w:p>
+    <w:p>
+      <w:pPr>
+        <w:spacing w:line="240" w:lineRule="auto"/>
+      </w:pPr>
+    </w:p>
+    <w:p>
+      <w:pPr>
+        <w:spacing w:line="240" w:lineRule="auto"/>
+      </w:pPr>
+      <w:r>
+        <w:t xml:space="preserve">Naast zuiverheid van functies, bestaan er ook andere concepten. De concepten die relevant zijn gebleken voor de </w:t>
+      </w:r>
+      <w:proofErr w:type="spellStart"/>
+      <w:r>
+        <w:t>programmeerchallenge</w:t>
+      </w:r>
+      <w:proofErr w:type="spellEnd"/>
+      <w:r>
+        <w:t xml:space="preserve"> staan hieronder uitgelegd.</w:t>
+      </w:r>
+    </w:p>
+    <w:p>
+      <w:pPr>
+        <w:spacing w:after="98" w:line="259" w:lineRule="auto"/>
+        <w:rPr>
+          <w:color w:val="auto"/>
+        </w:rPr>
+      </w:pPr>
+    </w:p>
+    <w:p>
+      <w:pPr>
+        <w:pStyle w:val="Heading2"/>
+      </w:pPr>
+      <w:bookmarkStart w:id="12" w:name="_Toc18073185"/>
+      <w:r>
+        <w:t>Z</w:t>
+      </w:r>
+      <w:bookmarkEnd w:id="12"/>
+      <w:r>
+        <w:t>uiverheid</w:t>
       </w:r>
     </w:p>
     <w:p/>
     <w:p/>
     <w:p>
-      <w:r>
-        <w:br w:type="page"/>
-      </w:r>
+      <w:pPr>
+        <w:pStyle w:val="Heading2"/>
+      </w:pPr>
+      <w:proofErr w:type="spellStart"/>
+      <w:r>
+        <w:t>Lazy</w:t>
+      </w:r>
+      <w:proofErr w:type="spellEnd"/>
+      <w:r>
+        <w:t xml:space="preserve"> Evaluation</w:t>
+      </w:r>
+    </w:p>
+    <w:p/>
+    <w:p/>
+    <w:p/>
+    <w:p>
+      <w:pPr>
+        <w:pStyle w:val="Heading2"/>
+      </w:pPr>
+    </w:p>
+    <w:p/>
+    <w:p/>
+    <w:p/>
+    <w:p>
+      <w:pPr>
+        <w:rPr>
+          <w:color w:val="auto"/>
+        </w:rPr>
+      </w:pPr>
     </w:p>
     <w:p>
       <w:pPr>
         <w:pStyle w:val="Heading1"/>
       </w:pPr>
+      <w:r>
+        <w:br w:type="page"/>
+      </w:r>
       <w:commentRangeStart w:id="13"/>
       <w:r>
         <w:lastRenderedPageBreak/>
-        <w:t>Implementatie</w:t>
+        <w:t>Challenge</w:t>
       </w:r>
       <w:commentRangeEnd w:id="13"/>
       <w:r>
@@ -706,6 +703,16 @@
     </w:p>
     <w:p/>
     <w:p>
+      <w:pPr>
+        <w:spacing w:line="240" w:lineRule="auto"/>
+      </w:pPr>
+      <w:r>
+        <w:t xml:space="preserve">Voor deze opdracht heb ik gekozen om RLE-compressie te implementeren. Van de vooraf gegeven opties, leken degene die met compressie te maken hebben de meest interessante. Uiteindelijk heb ik RLE-compressie gekozen over LZW-compressie, omdat ik (na het bestuderen van de Wikipedia-pagina’s voor beide compressie-algoritmen) bij RLE-compressie al snel een idee kreeg bij hoe het algoritme comprimeert. </w:t>
+      </w:r>
+    </w:p>
+    <w:p/>
+    <w:p/>
+    <w:p>
       <w:r>
         <w:br w:type="page"/>
       </w:r>
@@ -717,7 +724,7 @@
       <w:commentRangeStart w:id="14"/>
       <w:r>
         <w:lastRenderedPageBreak/>
-        <w:t>Reflectie</w:t>
+        <w:t>Implementatie</w:t>
       </w:r>
       <w:commentRangeEnd w:id="14"/>
       <w:r>
@@ -731,6 +738,32 @@
       </w:r>
     </w:p>
     <w:p/>
+    <w:p>
+      <w:r>
+        <w:br w:type="page"/>
+      </w:r>
+    </w:p>
+    <w:p>
+      <w:pPr>
+        <w:pStyle w:val="Heading1"/>
+      </w:pPr>
+      <w:commentRangeStart w:id="15"/>
+      <w:r>
+        <w:lastRenderedPageBreak/>
+        <w:t>Reflectie</w:t>
+      </w:r>
+      <w:commentRangeEnd w:id="15"/>
+      <w:r>
+        <w:rPr>
+          <w:rStyle w:val="CommentReference"/>
+          <w:rFonts w:asciiTheme="minorHAnsi" w:hAnsiTheme="minorHAnsi"/>
+          <w:b w:val="0"/>
+          <w:caps w:val="0"/>
+        </w:rPr>
+        <w:commentReference w:id="15"/>
+      </w:r>
+    </w:p>
+    <w:p/>
     <w:p/>
     <w:p/>
     <w:p>
@@ -773,7 +806,19 @@
         <w:t>Bronvermelding</w:t>
       </w:r>
     </w:p>
-    <w:p/>
+    <w:p>
+      <w:hyperlink r:id="rId21" w:history="1">
+        <w:r>
+          <w:rPr>
+            <w:rStyle w:val="Hyperlink"/>
+          </w:rPr>
+          <w:t>https://www.seas.upenn.edu/~cis1940/spring13/lectures.html</w:t>
+        </w:r>
+      </w:hyperlink>
+      <w:r>
+        <w:t xml:space="preserve"> </w:t>
+      </w:r>
+    </w:p>
     <w:p/>
     <w:p>
       <w:r>
@@ -829,7 +874,7 @@
                           </pic:cNvPicPr>
                         </pic:nvPicPr>
                         <pic:blipFill>
-                          <a:blip r:embed="rId21">
+                          <a:blip r:embed="rId22">
                             <a:extLst>
                               <a:ext uri="{28A0092B-C50C-407E-A947-70E740481C1C}">
                                 <a14:useLocalDpi xmlns:a14="http://schemas.microsoft.com/office/drawing/2010/main" val="0"/>
@@ -957,7 +1002,7 @@
                   <o:lock v:ext="edit" aspectratio="t"/>
                 </v:shapetype>
                 <v:shape id="Afbeelding 1" o:spid="_x0000_s1027" type="#_x0000_t75" style="position:absolute;left:20478;top:39433;width:34557;height:22352;visibility:visible;mso-wrap-style:square" o:gfxdata="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">
-                  <v:imagedata r:id="rId22" o:title=""/>
+                  <v:imagedata r:id="rId23" o:title=""/>
                   <v:path arrowok="t"/>
                 </v:shape>
                 <v:rect id="Rechthoek 2" o:spid="_x0000_s1028" style="position:absolute;width:75723;height:9715;visibility:visible;mso-wrap-style:square;v-text-anchor:middle" o:gfxdata="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" fillcolor="white [3201]" stroked="f" strokeweight="1pt"/>
@@ -971,8 +1016,8 @@
       </w:r>
     </w:p>
     <w:sectPr>
-      <w:headerReference w:type="default" r:id="rId23"/>
-      <w:footerReference w:type="default" r:id="rId24"/>
+      <w:headerReference w:type="default" r:id="rId24"/>
+      <w:footerReference w:type="default" r:id="rId25"/>
       <w:pgSz w:w="11906" w:h="16838" w:code="9"/>
       <w:pgMar w:top="2268" w:right="1361" w:bottom="1418" w:left="1361" w:header="709" w:footer="567" w:gutter="0"/>
       <w:cols w:space="708"/>
@@ -1001,7 +1046,7 @@
     </w:p>
     <w:p/>
   </w:comment>
-  <w:comment w:id="12" w:author="Mike Doornenbal (student)" w:date="2025-09-07T14:50:00Z" w:initials="MD">
+  <w:comment w:id="11" w:author="Mike Doornenbal (student)" w:date="2025-09-16T09:24:00Z" w:initials="MD">
     <w:p>
       <w:r>
         <w:rPr>
@@ -1013,12 +1058,76 @@
         <w:rPr>
           <w:szCs w:val="20"/>
         </w:rPr>
-        <w:t>Beschrijving van de challenge en waarom deze uitdagend is</w:t>
+        <w:t>Onderzoek de gekozen programmeertaal en de functionele concepten die in deze taal centraal staan, zoals:</w:t>
+      </w:r>
+    </w:p>
+    <w:p>
+      <w:r>
+        <w:rPr>
+          <w:szCs w:val="20"/>
+        </w:rPr>
+        <w:t> </w:t>
+      </w:r>
+    </w:p>
+    <w:p>
+      <w:r>
+        <w:rPr>
+          <w:szCs w:val="20"/>
+        </w:rPr>
+        <w:t>    Zuiverheid (pure functions)</w:t>
+      </w:r>
+    </w:p>
+    <w:p>
+      <w:r>
+        <w:rPr>
+          <w:szCs w:val="20"/>
+        </w:rPr>
+        <w:t>    First-class functions</w:t>
+      </w:r>
+    </w:p>
+    <w:p>
+      <w:r>
+        <w:rPr>
+          <w:szCs w:val="20"/>
+        </w:rPr>
+        <w:t>    Higher-order functions</w:t>
+      </w:r>
+    </w:p>
+    <w:p>
+      <w:r>
+        <w:rPr>
+          <w:szCs w:val="20"/>
+        </w:rPr>
+        <w:t>    Immutability</w:t>
+      </w:r>
+    </w:p>
+    <w:p>
+      <w:r>
+        <w:rPr>
+          <w:szCs w:val="20"/>
+        </w:rPr>
+        <w:t>    Recursie</w:t>
+      </w:r>
+    </w:p>
+    <w:p>
+      <w:r>
+        <w:rPr>
+          <w:szCs w:val="20"/>
+        </w:rPr>
+        <w:t>    Lazy evaluation</w:t>
+      </w:r>
+    </w:p>
+    <w:p>
+      <w:r>
+        <w:rPr>
+          <w:szCs w:val="20"/>
+        </w:rPr>
+        <w:t>    Pattern matching</w:t>
       </w:r>
     </w:p>
     <w:p/>
   </w:comment>
-  <w:comment w:id="13" w:author="Mike Doornenbal (student)" w:date="2025-09-08T09:05:00Z" w:initials="MD">
+  <w:comment w:id="13" w:author="Mike Doornenbal (student)" w:date="2025-09-07T14:50:00Z" w:initials="MD">
     <w:p>
       <w:r>
         <w:rPr>
@@ -1030,12 +1139,29 @@
         <w:rPr>
           <w:szCs w:val="20"/>
         </w:rPr>
-        <w:t>Korte samenvatting van de implementatie en gebruikte functionele concepten</w:t>
+        <w:t>Beschrijving van de challenge en waarom deze uitdagend is</w:t>
       </w:r>
     </w:p>
     <w:p/>
   </w:comment>
   <w:comment w:id="14" w:author="Mike Doornenbal (student)" w:date="2025-09-08T09:05:00Z" w:initials="MD">
+    <w:p>
+      <w:r>
+        <w:rPr>
+          <w:rStyle w:val="CommentReference"/>
+        </w:rPr>
+        <w:annotationRef/>
+      </w:r>
+      <w:r>
+        <w:rPr>
+          <w:szCs w:val="20"/>
+        </w:rPr>
+        <w:t>Korte samenvatting van de implementatie en gebruikte functionele concepten</w:t>
+      </w:r>
+    </w:p>
+    <w:p/>
+  </w:comment>
+  <w:comment w:id="15" w:author="Mike Doornenbal (student)" w:date="2025-09-08T09:05:00Z" w:initials="MD">
     <w:p>
       <w:r>
         <w:rPr>
@@ -1058,6 +1184,7 @@
 <file path=word/commentsExtended.xml><?xml version="1.0" encoding="utf-8"?>
 <w15:commentsEx xmlns:wpc="http://schemas.microsoft.com/office/word/2010/wordprocessingCanvas" xmlns:cx="http://schemas.microsoft.com/office/drawing/2014/chartex" xmlns:cx1="http://schemas.microsoft.com/office/drawing/2015/9/8/chartex" xmlns:cx2="http://schemas.microsoft.com/office/drawing/2015/10/21/chartex" xmlns:cx3="http://schemas.microsoft.com/office/drawing/2016/5/9/chartex" xmlns:cx4="http://schemas.microsoft.com/office/drawing/2016/5/10/chartex" xmlns:cx5="http://schemas.microsoft.com/office/drawing/2016/5/11/chartex" xmlns:cx6="http://schemas.microsoft.com/office/drawing/2016/5/12/chartex" xmlns:cx7="http://schemas.microsoft.com/office/drawing/2016/5/13/chartex" xmlns:cx8="http://schemas.microsoft.com/office/drawing/2016/5/14/chartex" xmlns:mc="http://schemas.openxmlformats.org/markup-compatibility/2006" xmlns:aink="http://schemas.microsoft.com/office/drawing/2016/ink" xmlns:am3d="http://schemas.microsoft.com/office/drawing/2017/model3d" xmlns:o="urn:schemas-microsoft-com:office:office" xmlns:oel="http://schemas.microsoft.com/office/2019/extlst" xmlns:r="http://schemas.openxmlformats.org/officeDocument/2006/relationships" xmlns:m="http://schemas.openxmlformats.org/officeDocument/2006/math" xmlns:v="urn:schemas-microsoft-com:vml" xmlns:wp14="http://schemas.microsoft.com/office/word/2010/wordprocessingDrawing" xmlns:wp="http://schemas.openxmlformats.org/drawingml/2006/wordprocessingDrawing" xmlns:w10="urn:schemas-microsoft-com:office:word" xmlns:w="http://schemas.openxmlformats.org/wordprocessingml/2006/main" xmlns:w14="http://schemas.microsoft.com/office/word/2010/wordml" xmlns:w15="http://schemas.microsoft.com/office/word/2012/wordml" xmlns:w16cex="http://schemas.microsoft.com/office/word/2018/wordml/cex" xmlns:w16cid="http://schemas.microsoft.com/office/word/2016/wordml/cid" xmlns:w16="http://schemas.microsoft.com/office/word/2018/wordml" xmlns:w16du="http://schemas.microsoft.com/office/word/2023/wordml/word16du" xmlns:w16sdtdh="http://schemas.microsoft.com/office/word/2020/wordml/sdtdatahash" xmlns:w16se="http://schemas.microsoft.com/office/word/2015/wordml/symex" xmlns:wpg="http://schemas.microsoft.com/office/word/2010/wordprocessingGroup" xmlns:wpi="http://schemas.microsoft.com/office/word/2010/wordprocessingInk" xmlns:wne="http://schemas.microsoft.com/office/word/2006/wordml" xmlns:wps="http://schemas.microsoft.com/office/word/2010/wordprocessingShape" mc:Ignorable="w14 w15 w16se w16cid w16 w16cex w16sdtdh w16du wp14">
   <w15:commentEx w15:paraId="67F02F5A" w15:done="0"/>
+  <w15:commentEx w15:paraId="1386F1A2" w15:paraIdParent="67F02F5A" w15:done="0"/>
   <w15:commentEx w15:paraId="22D71EE7" w15:done="0"/>
   <w15:commentEx w15:paraId="35FBE655" w15:done="0"/>
   <w15:commentEx w15:paraId="561C6DFB" w15:done="0"/>
@@ -1067,6 +1194,7 @@
 <file path=word/commentsExtensible.xml><?xml version="1.0" encoding="utf-8"?>
 <w16cex:commentsExtensible xmlns:wpc="http://schemas.microsoft.com/office/word/2010/wordprocessingCanvas" xmlns:cx="http://schemas.microsoft.com/office/drawing/2014/chartex" xmlns:cx1="http://schemas.microsoft.com/office/drawing/2015/9/8/chartex" xmlns:cx2="http://schemas.microsoft.com/office/drawing/2015/10/21/chartex" xmlns:cx3="http://schemas.microsoft.com/office/drawing/2016/5/9/chartex" xmlns:cx4="http://schemas.microsoft.com/office/drawing/2016/5/10/chartex" xmlns:cx5="http://schemas.microsoft.com/office/drawing/2016/5/11/chartex" xmlns:cx6="http://schemas.microsoft.com/office/drawing/2016/5/12/chartex" xmlns:cx7="http://schemas.microsoft.com/office/drawing/2016/5/13/chartex" xmlns:cx8="http://schemas.microsoft.com/office/drawing/2016/5/14/chartex" xmlns:cr="http://schemas.microsoft.com/office/comments/2020/reactions" xmlns:mc="http://schemas.openxmlformats.org/markup-compatibility/2006" xmlns:aink="http://schemas.microsoft.com/office/drawing/2016/ink" xmlns:am3d="http://schemas.microsoft.com/office/drawing/2017/model3d" xmlns:o="urn:schemas-microsoft-com:office:office" xmlns:oel="http://schemas.microsoft.com/office/2019/extlst" xmlns:r="http://schemas.openxmlformats.org/officeDocument/2006/relationships" xmlns:m="http://schemas.openxmlformats.org/officeDocument/2006/math" xmlns:v="urn:schemas-microsoft-com:vml" xmlns:wp14="http://schemas.microsoft.com/office/word/2010/wordprocessingDrawing" xmlns:wp="http://schemas.openxmlformats.org/drawingml/2006/wordprocessingDrawing" xmlns:w10="urn:schemas-microsoft-com:office:word" xmlns:w="http://schemas.openxmlformats.org/wordprocessingml/2006/main" xmlns:w14="http://schemas.microsoft.com/office/word/2010/wordml" xmlns:w15="http://schemas.microsoft.com/office/word/2012/wordml" xmlns:w16cex="http://schemas.microsoft.com/office/word/2018/wordml/cex" xmlns:w16cid="http://schemas.microsoft.com/office/word/2016/wordml/cid" xmlns:w16="http://schemas.microsoft.com/office/word/2018/wordml" xmlns:w16du="http://schemas.microsoft.com/office/word/2023/wordml/word16du" xmlns:w16sdtdh="http://schemas.microsoft.com/office/word/2020/wordml/sdtdatahash" xmlns:w16se="http://schemas.microsoft.com/office/word/2015/wordml/symex" xmlns:wpg="http://schemas.microsoft.com/office/word/2010/wordprocessingGroup" xmlns:wpi="http://schemas.microsoft.com/office/word/2010/wordprocessingInk" xmlns:wne="http://schemas.microsoft.com/office/word/2006/wordml" xmlns:wps="http://schemas.microsoft.com/office/word/2010/wordprocessingShape" mc:Ignorable="w14 w15 w16se w16cid w16 w16cex w16sdtdh cr w16du wp14">
   <w16cex:commentExtensible w16cex:durableId="59E1CD0D" w16cex:dateUtc="2025-09-08T07:05:00Z"/>
+  <w16cex:commentExtensible w16cex:durableId="6A0BFD52" w16cex:dateUtc="2025-09-16T07:24:00Z"/>
   <w16cex:commentExtensible w16cex:durableId="4AC946E6" w16cex:dateUtc="2025-09-07T12:50:00Z"/>
   <w16cex:commentExtensible w16cex:durableId="440DF0D3" w16cex:dateUtc="2025-09-08T07:05:00Z"/>
   <w16cex:commentExtensible w16cex:durableId="3FE71745" w16cex:dateUtc="2025-09-08T07:05:00Z"/>
@@ -1076,6 +1204,7 @@
 <file path=word/commentsIds.xml><?xml version="1.0" encoding="utf-8"?>
 <w16cid:commentsIds xmlns:wpc="http://schemas.microsoft.com/office/word/2010/wordprocessingCanvas" xmlns:cx="http://schemas.microsoft.com/office/drawing/2014/chartex" xmlns:cx1="http://schemas.microsoft.com/office/drawing/2015/9/8/chartex" xmlns:cx2="http://schemas.microsoft.com/office/drawing/2015/10/21/chartex" xmlns:cx3="http://schemas.microsoft.com/office/drawing/2016/5/9/chartex" xmlns:cx4="http://schemas.microsoft.com/office/drawing/2016/5/10/chartex" xmlns:cx5="http://schemas.microsoft.com/office/drawing/2016/5/11/chartex" xmlns:cx6="http://schemas.microsoft.com/office/drawing/2016/5/12/chartex" xmlns:cx7="http://schemas.microsoft.com/office/drawing/2016/5/13/chartex" xmlns:cx8="http://schemas.microsoft.com/office/drawing/2016/5/14/chartex" xmlns:mc="http://schemas.openxmlformats.org/markup-compatibility/2006" xmlns:aink="http://schemas.microsoft.com/office/drawing/2016/ink" xmlns:am3d="http://schemas.microsoft.com/office/drawing/2017/model3d" xmlns:o="urn:schemas-microsoft-com:office:office" xmlns:oel="http://schemas.microsoft.com/office/2019/extlst" xmlns:r="http://schemas.openxmlformats.org/officeDocument/2006/relationships" xmlns:m="http://schemas.openxmlformats.org/officeDocument/2006/math" xmlns:v="urn:schemas-microsoft-com:vml" xmlns:wp14="http://schemas.microsoft.com/office/word/2010/wordprocessingDrawing" xmlns:wp="http://schemas.openxmlformats.org/drawingml/2006/wordprocessingDrawing" xmlns:w10="urn:schemas-microsoft-com:office:word" xmlns:w="http://schemas.openxmlformats.org/wordprocessingml/2006/main" xmlns:w14="http://schemas.microsoft.com/office/word/2010/wordml" xmlns:w15="http://schemas.microsoft.com/office/word/2012/wordml" xmlns:w16cex="http://schemas.microsoft.com/office/word/2018/wordml/cex" xmlns:w16cid="http://schemas.microsoft.com/office/word/2016/wordml/cid" xmlns:w16="http://schemas.microsoft.com/office/word/2018/wordml" xmlns:w16du="http://schemas.microsoft.com/office/word/2023/wordml/word16du" xmlns:w16sdtdh="http://schemas.microsoft.com/office/word/2020/wordml/sdtdatahash" xmlns:w16se="http://schemas.microsoft.com/office/word/2015/wordml/symex" xmlns:wpg="http://schemas.microsoft.com/office/word/2010/wordprocessingGroup" xmlns:wpi="http://schemas.microsoft.com/office/word/2010/wordprocessingInk" xmlns:wne="http://schemas.microsoft.com/office/word/2006/wordml" xmlns:wps="http://schemas.microsoft.com/office/word/2010/wordprocessingShape" mc:Ignorable="w14 w15 w16se w16cid w16 w16cex w16sdtdh w16du wp14">
   <w16cid:commentId w16cid:paraId="67F02F5A" w16cid:durableId="59E1CD0D"/>
+  <w16cid:commentId w16cid:paraId="1386F1A2" w16cid:durableId="6A0BFD52"/>
   <w16cid:commentId w16cid:paraId="22D71EE7" w16cid:durableId="4AC946E6"/>
   <w16cid:commentId w16cid:paraId="35FBE655" w16cid:durableId="440DF0D3"/>
   <w16cid:commentId w16cid:paraId="561C6DFB" w16cid:durableId="3FE71745"/>
@@ -4086,6 +4215,18 @@
       <w:szCs w:val="24"/>
     </w:rPr>
   </w:style>
+  <w:style w:type="character" w:styleId="UnresolvedMention">
+    <w:name w:val="Unresolved Mention"/>
+    <w:basedOn w:val="DefaultParagraphFont"/>
+    <w:uiPriority w:val="99"/>
+    <w:semiHidden/>
+    <w:unhideWhenUsed/>
+    <w:rsid w:val="00622D65"/>
+    <w:rPr>
+      <w:color w:val="605E5C"/>
+      <w:shd w:val="clear" w:color="auto" w:fill="E1DFDD"/>
+    </w:rPr>
+  </w:style>
 </w:styles>
 </file>
 
@@ -4161,64 +4302,6 @@
     </w:docPart>
     <w:docPart>
       <w:docPartPr>
-        <w:name w:val="93BEF86AB9DD40D5BDCF2D4AD9CD55A4"/>
-        <w:category>
-          <w:name w:val="Algemeen"/>
-          <w:gallery w:val="placeholder"/>
-        </w:category>
-        <w:types>
-          <w:type w:val="bbPlcHdr"/>
-        </w:types>
-        <w:behaviors>
-          <w:behavior w:val="content"/>
-        </w:behaviors>
-        <w:guid w:val="{B34DB7D2-B5AD-4572-97F8-5BA36AB10DE5}"/>
-      </w:docPartPr>
-      <w:docPartBody>
-        <w:p>
-          <w:pPr>
-            <w:pStyle w:val="93BEF86AB9DD40D5BDCF2D4AD9CD55A42"/>
-          </w:pPr>
-          <w:r>
-            <w:rPr>
-              <w:rStyle w:val="PlaceholderText"/>
-            </w:rPr>
-            <w:t>[Paragraaftitel]</w:t>
-          </w:r>
-        </w:p>
-      </w:docPartBody>
-    </w:docPart>
-    <w:docPart>
-      <w:docPartPr>
-        <w:name w:val="49AD912F06B34D36BCD3F2F78C167564"/>
-        <w:category>
-          <w:name w:val="Algemeen"/>
-          <w:gallery w:val="placeholder"/>
-        </w:category>
-        <w:types>
-          <w:type w:val="bbPlcHdr"/>
-        </w:types>
-        <w:behaviors>
-          <w:behavior w:val="content"/>
-        </w:behaviors>
-        <w:guid w:val="{882A0D0B-9663-4841-8766-A2D6CD06F3F2}"/>
-      </w:docPartPr>
-      <w:docPartBody>
-        <w:p>
-          <w:pPr>
-            <w:pStyle w:val="49AD912F06B34D36BCD3F2F78C1675642"/>
-          </w:pPr>
-          <w:r>
-            <w:rPr>
-              <w:rStyle w:val="PlaceholderText"/>
-            </w:rPr>
-            <w:t>[Klik hier als je tekst wilt invoeren.]</w:t>
-          </w:r>
-        </w:p>
-      </w:docPartBody>
-    </w:docPart>
-    <w:docPart>
-      <w:docPartPr>
         <w:name w:val="DE1557D253064C0A9571C687E6408A19"/>
         <w:category>
           <w:name w:val="Algemeen"/>
@@ -4255,7 +4338,7 @@
   <w:font w:name="Symbol">
     <w:panose1 w:val="05050102010706020507"/>
     <w:charset w:val="02"/>
-    <w:family w:val="decorative"/>
+    <w:family w:val="roman"/>
     <w:pitch w:val="variable"/>
     <w:sig w:usb0="00000000" w:usb1="10000000" w:usb2="00000000" w:usb3="00000000" w:csb0="80000000" w:csb1="00000000"/>
   </w:font>
@@ -4275,10 +4358,10 @@
   </w:font>
   <w:font w:name="Wingdings">
     <w:panose1 w:val="05000000000000000000"/>
-    <w:charset w:val="4D"/>
-    <w:family w:val="decorative"/>
+    <w:charset w:val="02"/>
+    <w:family w:val="auto"/>
     <w:pitch w:val="variable"/>
-    <w:sig w:usb0="00000003" w:usb1="00000000" w:usb2="00000000" w:usb3="00000000" w:csb0="80000001" w:csb1="00000000"/>
+    <w:sig w:usb0="00000000" w:usb1="10000000" w:usb2="00000000" w:usb3="00000000" w:csb0="80000000" w:csb1="00000000"/>
   </w:font>
   <w:font w:name="Arial">
     <w:panose1 w:val="020B0604020202020204"/>
@@ -4473,10 +4556,14 @@
     <w:rsid w:val="0003236B"/>
     <w:rsid w:val="00036E41"/>
     <w:rsid w:val="002538D2"/>
+    <w:rsid w:val="002C3741"/>
+    <w:rsid w:val="00701600"/>
     <w:rsid w:val="00936A26"/>
+    <w:rsid w:val="00AB4139"/>
     <w:rsid w:val="00AC2175"/>
     <w:rsid w:val="00AF2DB0"/>
     <w:rsid w:val="00BC329E"/>
+    <w:rsid w:val="00CB11AF"/>
     <w:rsid w:val="00E30130"/>
     <w:rsid w:val="00E372BD"/>
   </w:rsids>
@@ -4937,21 +5024,8 @@
       <w:color w:val="808080"/>
     </w:rPr>
   </w:style>
-  <w:style w:type="paragraph" w:customStyle="1" w:styleId="1A68DFEB80AE484CB30C897E5AFE95E15">
-    <w:name w:val="1A68DFEB80AE484CB30C897E5AFE95E15"/>
-    <w:rsid w:val="00BC329E"/>
-    <w:pPr>
-      <w:spacing w:after="0" w:line="264" w:lineRule="auto"/>
-    </w:pPr>
-    <w:rPr>
-      <w:rFonts w:eastAsia="Arial" w:cs="Arial"/>
-      <w:color w:val="000000"/>
-      <w:sz w:val="36"/>
-      <w:szCs w:val="32"/>
-    </w:rPr>
-  </w:style>
-  <w:style w:type="paragraph" w:customStyle="1" w:styleId="A7076FB95A574DBDAAFADC8377B4AE6F3">
-    <w:name w:val="A7076FB95A574DBDAAFADC8377B4AE6F3"/>
+  <w:style w:type="paragraph" w:customStyle="1" w:styleId="3663EDD6474F4B9CA4A375AA3FDCC2783">
+    <w:name w:val="3663EDD6474F4B9CA4A375AA3FDCC2783"/>
     <w:rsid w:val="00BC329E"/>
     <w:pPr>
       <w:spacing w:after="0" w:line="360" w:lineRule="auto"/>
@@ -4962,65 +5036,6 @@
       <w:color w:val="000000"/>
       <w:sz w:val="24"/>
       <w:szCs w:val="24"/>
-    </w:rPr>
-  </w:style>
-  <w:style w:type="paragraph" w:customStyle="1" w:styleId="3663EDD6474F4B9CA4A375AA3FDCC2783">
-    <w:name w:val="3663EDD6474F4B9CA4A375AA3FDCC2783"/>
-    <w:rsid w:val="00BC329E"/>
-    <w:pPr>
-      <w:spacing w:after="0" w:line="360" w:lineRule="auto"/>
-    </w:pPr>
-    <w:rPr>
-      <w:rFonts w:eastAsia="Arial" w:cs="Arial"/>
-      <w:b/>
-      <w:color w:val="000000"/>
-      <w:sz w:val="24"/>
-      <w:szCs w:val="24"/>
-    </w:rPr>
-  </w:style>
-  <w:style w:type="paragraph" w:customStyle="1" w:styleId="9982597057124BFB92BF6BD7774DEE9E3">
-    <w:name w:val="9982597057124BFB92BF6BD7774DEE9E3"/>
-    <w:rsid w:val="00BC329E"/>
-    <w:pPr>
-      <w:spacing w:after="0" w:line="360" w:lineRule="auto"/>
-    </w:pPr>
-    <w:rPr>
-      <w:rFonts w:eastAsia="Arial" w:cs="Arial"/>
-      <w:color w:val="000000"/>
-      <w:sz w:val="20"/>
-    </w:rPr>
-  </w:style>
-  <w:style w:type="paragraph" w:customStyle="1" w:styleId="71027C4CD6AD4262B8C97B5234E60A562">
-    <w:name w:val="71027C4CD6AD4262B8C97B5234E60A562"/>
-    <w:rsid w:val="00BC329E"/>
-    <w:pPr>
-      <w:keepNext/>
-      <w:keepLines/>
-      <w:tabs>
-        <w:tab w:val="num" w:pos="720"/>
-      </w:tabs>
-      <w:spacing w:before="240" w:after="0" w:line="264" w:lineRule="auto"/>
-      <w:ind w:left="431" w:hanging="431"/>
-      <w:outlineLvl w:val="0"/>
-    </w:pPr>
-    <w:rPr>
-      <w:rFonts w:ascii="Arial Narrow" w:eastAsia="Arial" w:hAnsi="Arial Narrow" w:cs="Arial"/>
-      <w:b/>
-      <w:caps/>
-      <w:color w:val="000000"/>
-      <w:sz w:val="32"/>
-    </w:rPr>
-  </w:style>
-  <w:style w:type="paragraph" w:customStyle="1" w:styleId="9A51542F33794396A25966C937903A5F3">
-    <w:name w:val="9A51542F33794396A25966C937903A5F3"/>
-    <w:rsid w:val="00BC329E"/>
-    <w:pPr>
-      <w:spacing w:after="0" w:line="360" w:lineRule="auto"/>
-    </w:pPr>
-    <w:rPr>
-      <w:rFonts w:eastAsia="Arial" w:cs="Arial"/>
-      <w:color w:val="000000"/>
-      <w:sz w:val="20"/>
     </w:rPr>
   </w:style>
   <w:style w:type="paragraph" w:customStyle="1" w:styleId="93BEF86AB9DD40D5BDCF2D4AD9CD55A42">
@@ -5289,12 +5304,6 @@
 </file>
 
 <file path=customXml/item1.xml><?xml version="1.0" encoding="utf-8"?>
-<p:properties xmlns:p="http://schemas.microsoft.com/office/2006/metadata/properties" xmlns:xsi="http://www.w3.org/2001/XMLSchema-instance" xmlns:pc="http://schemas.microsoft.com/office/infopath/2007/PartnerControls">
-  <documentManagement/>
-</p:properties>
-</file>
-
-<file path=customXml/item2.xml><?xml version="1.0" encoding="utf-8"?>
 <b:Sources xmlns:b="http://schemas.openxmlformats.org/officeDocument/2006/bibliography" xmlns="http://schemas.openxmlformats.org/officeDocument/2006/bibliography" SelectedStyle="\APASixthEditionOfficeOnline.xsl" StyleName="APA" Version="6">
   <b:Source>
     <b:Tag>HPi10</b:Tag>
@@ -5319,7 +5328,7 @@
 </b:Sources>
 </file>
 
-<file path=customXml/item3.xml><?xml version="1.0" encoding="utf-8"?>
+<file path=customXml/item2.xml><?xml version="1.0" encoding="utf-8"?>
 <?mso-contentType ?>
 <FormTemplates xmlns="http://schemas.microsoft.com/sharepoint/v3/contenttype/forms">
   <Display>DocumentLibraryForm</Display>
@@ -5328,7 +5337,7 @@
 </FormTemplates>
 </file>
 
-<file path=customXml/item4.xml><?xml version="1.0" encoding="utf-8"?>
+<file path=customXml/item3.xml><?xml version="1.0" encoding="utf-8"?>
 <ct:contentTypeSchema xmlns:ct="http://schemas.microsoft.com/office/2006/metadata/contentType" xmlns:ma="http://schemas.microsoft.com/office/2006/metadata/properties/metaAttributes" ct:_="" ma:_="" ma:contentTypeName="Document" ma:contentTypeID="0x010100748BC2F0AC01C04BA37F8A3EE99EF9B2" ma:contentTypeVersion="0" ma:contentTypeDescription="Een nieuw document maken." ma:contentTypeScope="" ma:versionID="b7054971a46f065470bc0e490339fad3">
   <xsd:schema xmlns:xsd="http://www.w3.org/2001/XMLSchema" xmlns:xs="http://www.w3.org/2001/XMLSchema" xmlns:p="http://schemas.microsoft.com/office/2006/metadata/properties" targetNamespace="http://schemas.microsoft.com/office/2006/metadata/properties" ma:root="true" ma:fieldsID="1978a156f712f99d6452530788f7ffe9">
     <xsd:element name="properties">
@@ -5442,16 +5451,13 @@
 </ct:contentTypeSchema>
 </file>
 
-<file path=customXml/itemProps1.xml><?xml version="1.0" encoding="utf-8"?>
-<ds:datastoreItem xmlns:ds="http://schemas.openxmlformats.org/officeDocument/2006/customXml" ds:itemID="{A96086A9-C93B-4195-9942-41863CCC68C6}">
-  <ds:schemaRefs>
-    <ds:schemaRef ds:uri="http://schemas.microsoft.com/office/2006/metadata/properties"/>
-    <ds:schemaRef ds:uri="http://schemas.microsoft.com/office/infopath/2007/PartnerControls"/>
-  </ds:schemaRefs>
-</ds:datastoreItem>
+<file path=customXml/item4.xml><?xml version="1.0" encoding="utf-8"?>
+<p:properties xmlns:p="http://schemas.microsoft.com/office/2006/metadata/properties" xmlns:xsi="http://www.w3.org/2001/XMLSchema-instance" xmlns:pc="http://schemas.microsoft.com/office/infopath/2007/PartnerControls">
+  <documentManagement/>
+</p:properties>
 </file>
 
-<file path=customXml/itemProps2.xml><?xml version="1.0" encoding="utf-8"?>
+<file path=customXml/itemProps1.xml><?xml version="1.0" encoding="utf-8"?>
 <ds:datastoreItem xmlns:ds="http://schemas.openxmlformats.org/officeDocument/2006/customXml" ds:itemID="{FC5467D7-69FE-4180-BE19-1D4073F22D60}">
   <ds:schemaRefs>
     <ds:schemaRef ds:uri="http://schemas.openxmlformats.org/officeDocument/2006/bibliography"/>
@@ -5459,7 +5465,7 @@
 </ds:datastoreItem>
 </file>
 
-<file path=customXml/itemProps3.xml><?xml version="1.0" encoding="utf-8"?>
+<file path=customXml/itemProps2.xml><?xml version="1.0" encoding="utf-8"?>
 <ds:datastoreItem xmlns:ds="http://schemas.openxmlformats.org/officeDocument/2006/customXml" ds:itemID="{A05A2F34-0CE7-4D6F-9850-E83E48AF91B1}">
   <ds:schemaRefs>
     <ds:schemaRef ds:uri="http://schemas.microsoft.com/sharepoint/v3/contenttype/forms"/>
@@ -5467,7 +5473,7 @@
 </ds:datastoreItem>
 </file>
 
-<file path=customXml/itemProps4.xml><?xml version="1.0" encoding="utf-8"?>
+<file path=customXml/itemProps3.xml><?xml version="1.0" encoding="utf-8"?>
 <ds:datastoreItem xmlns:ds="http://schemas.openxmlformats.org/officeDocument/2006/customXml" ds:itemID="{FC2F32BA-D461-4C36-B9B8-FD7B4CD0577C}">
   <ds:schemaRefs>
     <ds:schemaRef ds:uri="http://schemas.microsoft.com/office/2006/metadata/contentType"/>
@@ -5481,4 +5487,13 @@
     <ds:schemaRef ds:uri="http://schemas.microsoft.com/office/infopath/2007/PartnerControls"/>
   </ds:schemaRefs>
 </ds:datastoreItem>
+</file>
+
+<file path=customXml/itemProps4.xml><?xml version="1.0" encoding="utf-8"?>
+<ds:datastoreItem xmlns:ds="http://schemas.openxmlformats.org/officeDocument/2006/customXml" ds:itemID="{A96086A9-C93B-4195-9942-41863CCC68C6}">
+  <ds:schemaRefs>
+    <ds:schemaRef ds:uri="http://schemas.microsoft.com/office/2006/metadata/properties"/>
+    <ds:schemaRef ds:uri="http://schemas.microsoft.com/office/infopath/2007/PartnerControls"/>
+  </ds:schemaRefs>
+</ds:datastoreItem>
 </file>
</xml_diff>

<commit_message>
oh oke het werkte
</commit_message>
<xml_diff>
--- a/Opdracht Functioneel Paradigma - Mike Doornenbal.docx
+++ b/Opdracht Functioneel Paradigma - Mike Doornenbal.docx
@@ -755,11 +755,11 @@
         </w:p>
       </w:sdtContent>
     </w:sdt>
-    <w:bookmarkStart w:id="0" w:name="_Toc453921976" w:displacedByCustomXml="prev"/>
-    <w:bookmarkStart w:id="1" w:name="_Toc453921523" w:displacedByCustomXml="prev"/>
+    <w:bookmarkStart w:id="0" w:name="_Toc453919959" w:displacedByCustomXml="prev"/>
+    <w:bookmarkStart w:id="1" w:name="_Toc453920324" w:displacedByCustomXml="prev"/>
     <w:bookmarkStart w:id="2" w:name="_Toc453921312" w:displacedByCustomXml="prev"/>
-    <w:bookmarkStart w:id="3" w:name="_Toc453920324" w:displacedByCustomXml="prev"/>
-    <w:bookmarkStart w:id="4" w:name="_Toc453919959" w:displacedByCustomXml="prev"/>
+    <w:bookmarkStart w:id="3" w:name="_Toc453921523" w:displacedByCustomXml="prev"/>
+    <w:bookmarkStart w:id="4" w:name="_Toc453921976" w:displacedByCustomXml="prev"/>
     <w:bookmarkEnd w:id="4"/>
     <w:bookmarkEnd w:id="3"/>
     <w:bookmarkEnd w:id="2"/>
@@ -964,6 +964,106 @@
       <w:pPr>
         <w:spacing w:line="240" w:lineRule="auto"/>
       </w:pPr>
+      <w:r>
+        <w:t>[Schrijf iets over begonnen met decompressie]</w:t>
+      </w:r>
+    </w:p>
+    <w:p>
+      <w:pPr>
+        <w:spacing w:line="240" w:lineRule="auto"/>
+      </w:pPr>
+    </w:p>
+    <w:p>
+      <w:pPr>
+        <w:spacing w:line="240" w:lineRule="auto"/>
+      </w:pPr>
+      <w:r>
+        <w:t xml:space="preserve">[Schrijf dat het eerst makkelijk ging, tot ik wilde implementeren dat getallen in de string ook groter dan 9 moesten kunnen zijn. Dit is moeilijker doordat de </w:t>
+      </w:r>
+      <w:proofErr w:type="spellStart"/>
+      <w:r>
+        <w:t>compressed</w:t>
+      </w:r>
+      <w:proofErr w:type="spellEnd"/>
+      <w:r>
+        <w:t xml:space="preserve"> string geen </w:t>
+      </w:r>
+      <w:proofErr w:type="spellStart"/>
+      <w:r>
+        <w:t>delimiter</w:t>
+      </w:r>
+      <w:proofErr w:type="spellEnd"/>
+      <w:r>
+        <w:t xml:space="preserve"> heeft die overal gebruikt kan worden]</w:t>
+      </w:r>
+    </w:p>
+    <w:p>
+      <w:pPr>
+        <w:spacing w:line="240" w:lineRule="auto"/>
+      </w:pPr>
+    </w:p>
+    <w:p>
+      <w:pPr>
+        <w:spacing w:line="240" w:lineRule="auto"/>
+      </w:pPr>
+      <w:r>
+        <w:t xml:space="preserve">[Vermeld iets over het gebruik van </w:t>
+      </w:r>
+      <w:hyperlink r:id="rId24" w:history="1">
+        <w:r>
+          <w:rPr>
+            <w:rStyle w:val="Hyperlink"/>
+          </w:rPr>
+          <w:t>deze</w:t>
+        </w:r>
+      </w:hyperlink>
+      <w:r>
+        <w:t xml:space="preserve"> bron om te kijken of de string makkelijk op te splitsen zou zijn]</w:t>
+      </w:r>
+    </w:p>
+    <w:p>
+      <w:pPr>
+        <w:spacing w:line="240" w:lineRule="auto"/>
+      </w:pPr>
+    </w:p>
+    <w:p>
+      <w:pPr>
+        <w:spacing w:line="240" w:lineRule="auto"/>
+      </w:pPr>
+      <w:r>
+        <w:t>[Uitvogelen hoe je packages installeert]</w:t>
+      </w:r>
+    </w:p>
+    <w:p>
+      <w:pPr>
+        <w:spacing w:line="240" w:lineRule="auto"/>
+      </w:pPr>
+    </w:p>
+    <w:p>
+      <w:pPr>
+        <w:spacing w:line="240" w:lineRule="auto"/>
+      </w:pPr>
+      <w:r>
+        <w:t xml:space="preserve">[Uiteindelijk gelukt met </w:t>
+      </w:r>
+      <w:proofErr w:type="spellStart"/>
+      <w:r>
+        <w:t>startsWithOneOf</w:t>
+      </w:r>
+      <w:proofErr w:type="spellEnd"/>
+      <w:r>
+        <w:t>]</w:t>
+      </w:r>
+    </w:p>
+    <w:p>
+      <w:pPr>
+        <w:spacing w:line="240" w:lineRule="auto"/>
+      </w:pPr>
+    </w:p>
+    <w:p>
+      <w:pPr>
+        <w:spacing w:line="240" w:lineRule="auto"/>
+      </w:pPr>
     </w:p>
     <w:p>
       <w:pPr>
@@ -1199,7 +1299,7 @@
       </w:r>
     </w:p>
     <w:p>
-      <w:hyperlink r:id="rId24" w:history="1">
+      <w:hyperlink r:id="rId25" w:history="1">
         <w:r>
           <w:rPr>
             <w:rStyle w:val="Hyperlink"/>
@@ -1267,7 +1367,7 @@
                           </pic:cNvPicPr>
                         </pic:nvPicPr>
                         <pic:blipFill>
-                          <a:blip r:embed="rId25">
+                          <a:blip r:embed="rId26">
                             <a:extLst>
                               <a:ext uri="{28A0092B-C50C-407E-A947-70E740481C1C}">
                                 <a14:useLocalDpi xmlns:a14="http://schemas.microsoft.com/office/drawing/2010/main" val="0"/>
@@ -1395,7 +1495,7 @@
                   <o:lock v:ext="edit" aspectratio="t"/>
                 </v:shapetype>
                 <v:shape id="Afbeelding 1" o:spid="_x0000_s1027" type="#_x0000_t75" style="position:absolute;left:20478;top:39433;width:34557;height:22352;visibility:visible;mso-wrap-style:square" o:gfxdata="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">
-                  <v:imagedata r:id="rId26" o:title=""/>
+                  <v:imagedata r:id="rId27" o:title=""/>
                   <v:path arrowok="t"/>
                 </v:shape>
                 <v:rect id="Rechthoek 2" o:spid="_x0000_s1028" style="position:absolute;width:75723;height:9715;visibility:visible;mso-wrap-style:square;v-text-anchor:middle" o:gfxdata="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" fillcolor="white [3201]" stroked="f" strokeweight="1pt"/>
@@ -1410,8 +1510,8 @@
       <w:bookmarkEnd w:id="16"/>
     </w:p>
     <w:sectPr>
-      <w:headerReference w:type="default" r:id="rId27"/>
-      <w:footerReference w:type="default" r:id="rId28"/>
+      <w:headerReference w:type="default" r:id="rId28"/>
+      <w:footerReference w:type="default" r:id="rId29"/>
       <w:pgSz w:w="11906" w:h="16838" w:code="9"/>
       <w:pgMar w:top="2268" w:right="1361" w:bottom="1418" w:left="1361" w:header="709" w:footer="567" w:gutter="0"/>
       <w:cols w:space="708"/>
@@ -4748,10 +4848,10 @@
   </w:font>
   <w:font w:name="Wingdings">
     <w:panose1 w:val="05000000000000000000"/>
-    <w:charset w:val="02"/>
-    <w:family w:val="auto"/>
+    <w:charset w:val="4D"/>
+    <w:family w:val="decorative"/>
     <w:pitch w:val="variable"/>
-    <w:sig w:usb0="00000000" w:usb1="10000000" w:usb2="00000000" w:usb3="00000000" w:csb0="80000000" w:csb1="00000000"/>
+    <w:sig w:usb0="00000003" w:usb1="00000000" w:usb2="00000000" w:usb3="00000000" w:csb0="80000001" w:csb1="00000000"/>
   </w:font>
   <w:font w:name="Arial">
     <w:panose1 w:val="020B0604020202020204"/>
@@ -4779,7 +4879,7 @@
     <w:charset w:val="00"/>
     <w:family w:val="swiss"/>
     <w:pitch w:val="variable"/>
-    <w:sig w:usb0="E4002EFF" w:usb1="C000247B" w:usb2="00000009" w:usb3="00000000" w:csb0="000001FF" w:csb1="00000000"/>
+    <w:sig w:usb0="E4002EFF" w:usb1="C200247B" w:usb2="00000009" w:usb3="00000000" w:csb0="000001FF" w:csb1="00000000"/>
   </w:font>
   <w:font w:name="Arial Unicode MS">
     <w:panose1 w:val="020B0604020202020204"/>
@@ -4950,6 +5050,7 @@
     <w:rsid w:val="002538D2"/>
     <w:rsid w:val="002A6747"/>
     <w:rsid w:val="002C3741"/>
+    <w:rsid w:val="00645516"/>
     <w:rsid w:val="00701600"/>
     <w:rsid w:val="00936A26"/>
     <w:rsid w:val="00AB4139"/>
@@ -5666,9 +5767,12 @@
 </file>
 
 <file path=customXml/item1.xml><?xml version="1.0" encoding="utf-8"?>
-<p:properties xmlns:p="http://schemas.microsoft.com/office/2006/metadata/properties" xmlns:xsi="http://www.w3.org/2001/XMLSchema-instance" xmlns:pc="http://schemas.microsoft.com/office/infopath/2007/PartnerControls">
-  <documentManagement/>
-</p:properties>
+<?mso-contentType ?>
+<FormTemplates xmlns="http://schemas.microsoft.com/sharepoint/v3/contenttype/forms">
+  <Display>DocumentLibraryForm</Display>
+  <Edit>DocumentLibraryForm</Edit>
+  <New>DocumentLibraryForm</New>
+</FormTemplates>
 </file>
 
 <file path=customXml/item2.xml><?xml version="1.0" encoding="utf-8"?>
@@ -5697,12 +5801,9 @@
 </file>
 
 <file path=customXml/item3.xml><?xml version="1.0" encoding="utf-8"?>
-<?mso-contentType ?>
-<FormTemplates xmlns="http://schemas.microsoft.com/sharepoint/v3/contenttype/forms">
-  <Display>DocumentLibraryForm</Display>
-  <Edit>DocumentLibraryForm</Edit>
-  <New>DocumentLibraryForm</New>
-</FormTemplates>
+<p:properties xmlns:p="http://schemas.microsoft.com/office/2006/metadata/properties" xmlns:xsi="http://www.w3.org/2001/XMLSchema-instance" xmlns:pc="http://schemas.microsoft.com/office/infopath/2007/PartnerControls">
+  <documentManagement/>
+</p:properties>
 </file>
 
 <file path=customXml/item4.xml><?xml version="1.0" encoding="utf-8"?>
@@ -5820,10 +5921,9 @@
 </file>
 
 <file path=customXml/itemProps1.xml><?xml version="1.0" encoding="utf-8"?>
-<ds:datastoreItem xmlns:ds="http://schemas.openxmlformats.org/officeDocument/2006/customXml" ds:itemID="{A96086A9-C93B-4195-9942-41863CCC68C6}">
+<ds:datastoreItem xmlns:ds="http://schemas.openxmlformats.org/officeDocument/2006/customXml" ds:itemID="{A05A2F34-0CE7-4D6F-9850-E83E48AF91B1}">
   <ds:schemaRefs>
-    <ds:schemaRef ds:uri="http://schemas.microsoft.com/office/2006/metadata/properties"/>
-    <ds:schemaRef ds:uri="http://schemas.microsoft.com/office/infopath/2007/PartnerControls"/>
+    <ds:schemaRef ds:uri="http://schemas.microsoft.com/sharepoint/v3/contenttype/forms"/>
   </ds:schemaRefs>
 </ds:datastoreItem>
 </file>
@@ -5837,9 +5937,10 @@
 </file>
 
 <file path=customXml/itemProps3.xml><?xml version="1.0" encoding="utf-8"?>
-<ds:datastoreItem xmlns:ds="http://schemas.openxmlformats.org/officeDocument/2006/customXml" ds:itemID="{A05A2F34-0CE7-4D6F-9850-E83E48AF91B1}">
+<ds:datastoreItem xmlns:ds="http://schemas.openxmlformats.org/officeDocument/2006/customXml" ds:itemID="{A96086A9-C93B-4195-9942-41863CCC68C6}">
   <ds:schemaRefs>
-    <ds:schemaRef ds:uri="http://schemas.microsoft.com/sharepoint/v3/contenttype/forms"/>
+    <ds:schemaRef ds:uri="http://schemas.microsoft.com/office/2006/metadata/properties"/>
+    <ds:schemaRef ds:uri="http://schemas.microsoft.com/office/infopath/2007/PartnerControls"/>
   </ds:schemaRefs>
 </ds:datastoreItem>
 </file>

</xml_diff>